<commit_message>
Added bash as a skill since I use bash like everyday and peeps should know that :)
</commit_message>
<xml_diff>
--- a/s_e_resume.docx
+++ b/s_e_resume.docx
@@ -1194,6 +1194,23 @@
                 <w:lang w:val="en-US"/>
               </w:rPr>
             </w:pPr>
+          </w:p>
+          <w:p>
+            <w:pPr>
+              <w:pStyle w:val="Body"/>
+              <w:rPr>
+                <w:shd w:val="nil" w:color="auto" w:fill="auto"/>
+                <w:lang w:val="en-US"/>
+              </w:rPr>
+            </w:pPr>
+            <w:r>
+              <w:rPr>
+                <w:shd w:val="nil" w:color="auto" w:fill="auto"/>
+                <w:rtl w:val="0"/>
+                <w:lang w:val="en-US"/>
+              </w:rPr>
+              <w:t>Bash</w:t>
+            </w:r>
           </w:p>
           <w:p>
             <w:pPr>

</xml_diff>

<commit_message>
Updated to include my experience in Google and my latest progess on personal projects
</commit_message>
<xml_diff>
--- a/s_e_resume.docx
+++ b/s_e_resume.docx
@@ -285,7 +285,22 @@
                 <w:rtl w:val="0"/>
                 <w:lang w:val="en-US"/>
               </w:rPr>
-              <w:t xml:space="preserve">JPMorgan Chase &amp; Co, </w:t>
+              <w:t>Google</w:t>
+            </w:r>
+            <w:r>
+              <w:rPr>
+                <w:rFonts w:ascii="Merriweather" w:cs="Merriweather" w:hAnsi="Merriweather" w:eastAsia="Merriweather"/>
+                <w:b w:val="1"/>
+                <w:bCs w:val="1"/>
+                <w:i w:val="0"/>
+                <w:iCs w:val="0"/>
+                <w:sz w:val="22"/>
+                <w:szCs w:val="22"/>
+                <w:shd w:val="nil" w:color="auto" w:fill="auto"/>
+                <w:rtl w:val="0"/>
+                <w:lang w:val="en-US"/>
+              </w:rPr>
+              <w:t xml:space="preserve">, </w:t>
             </w:r>
             <w:r>
               <w:rPr>
@@ -300,7 +315,37 @@
                 <w:rtl w:val="0"/>
                 <w:lang w:val="en-US"/>
               </w:rPr>
-              <w:t xml:space="preserve">Columbus, OH </w:t>
+              <w:t>Mountain View</w:t>
+            </w:r>
+            <w:r>
+              <w:rPr>
+                <w:rFonts w:ascii="Calibri" w:hAnsi="Calibri"/>
+                <w:b w:val="0"/>
+                <w:bCs w:val="0"/>
+                <w:i w:val="0"/>
+                <w:iCs w:val="0"/>
+                <w:sz w:val="22"/>
+                <w:szCs w:val="22"/>
+                <w:shd w:val="nil" w:color="auto" w:fill="auto"/>
+                <w:rtl w:val="0"/>
+                <w:lang w:val="en-US"/>
+              </w:rPr>
+              <w:t xml:space="preserve">, </w:t>
+            </w:r>
+            <w:r>
+              <w:rPr>
+                <w:rFonts w:ascii="Calibri" w:hAnsi="Calibri"/>
+                <w:b w:val="0"/>
+                <w:bCs w:val="0"/>
+                <w:i w:val="0"/>
+                <w:iCs w:val="0"/>
+                <w:sz w:val="22"/>
+                <w:szCs w:val="22"/>
+                <w:shd w:val="nil" w:color="auto" w:fill="auto"/>
+                <w:rtl w:val="0"/>
+                <w:lang w:val="en-US"/>
+              </w:rPr>
+              <w:t>CA</w:t>
             </w:r>
             <w:r>
               <w:rPr>
@@ -315,7 +360,7 @@
                 <w:rtl w:val="0"/>
                 <w:lang w:val="en-US"/>
               </w:rPr>
-              <w:t xml:space="preserve">— </w:t>
+              <w:t xml:space="preserve"> — </w:t>
             </w:r>
             <w:r>
               <w:rPr>
@@ -332,6 +377,21 @@
               </w:rPr>
               <w:t>Software Engineer</w:t>
             </w:r>
+            <w:r>
+              <w:rPr>
+                <w:rFonts w:ascii="Calibri" w:hAnsi="Calibri"/>
+                <w:b w:val="0"/>
+                <w:bCs w:val="0"/>
+                <w:i w:val="1"/>
+                <w:iCs w:val="1"/>
+                <w:sz w:val="22"/>
+                <w:szCs w:val="22"/>
+                <w:shd w:val="nil" w:color="auto" w:fill="auto"/>
+                <w:rtl w:val="0"/>
+                <w:lang w:val="en-US"/>
+              </w:rPr>
+              <w:t>, Google Play Store</w:t>
+            </w:r>
           </w:p>
           <w:p>
             <w:pPr>
@@ -350,6 +410,183 @@
                 <w:rtl w:val="0"/>
                 <w:lang w:val="en-US"/>
               </w:rPr>
+              <w:t>AUG</w:t>
+            </w:r>
+            <w:r>
+              <w:rPr>
+                <w:shd w:val="nil" w:color="auto" w:fill="auto"/>
+                <w:rtl w:val="0"/>
+                <w:lang w:val="en-US"/>
+              </w:rPr>
+              <w:t xml:space="preserve"> 202</w:t>
+            </w:r>
+            <w:r>
+              <w:rPr>
+                <w:shd w:val="nil" w:color="auto" w:fill="auto"/>
+                <w:rtl w:val="0"/>
+                <w:lang w:val="en-US"/>
+              </w:rPr>
+              <w:t>1</w:t>
+            </w:r>
+            <w:r>
+              <w:rPr>
+                <w:shd w:val="nil" w:color="auto" w:fill="auto"/>
+                <w:rtl w:val="0"/>
+                <w:lang w:val="en-US"/>
+              </w:rPr>
+              <w:t xml:space="preserve"> – </w:t>
+            </w:r>
+            <w:r>
+              <w:rPr>
+                <w:shd w:val="nil" w:color="auto" w:fill="auto"/>
+                <w:rtl w:val="0"/>
+                <w:lang w:val="en-US"/>
+              </w:rPr>
+              <w:t>PRESENT</w:t>
+            </w:r>
+          </w:p>
+          <w:p>
+            <w:pPr>
+              <w:pStyle w:val="Body"/>
+              <w:numPr>
+                <w:ilvl w:val="0"/>
+                <w:numId w:val="1"/>
+              </w:numPr>
+              <w:bidi w:val="0"/>
+              <w:ind w:right="300"/>
+              <w:jc w:val="left"/>
+              <w:rPr>
+                <w:rtl w:val="0"/>
+                <w:lang w:val="en-US"/>
+              </w:rPr>
+            </w:pPr>
+            <w:r>
+              <w:rPr>
+                <w:rtl w:val="0"/>
+                <w:lang w:val="en-US"/>
+              </w:rPr>
+              <w:t>Fixed a UI bug on the Play Store (1B+ user surface) that cut unnecessary interface delay by 500%</w:t>
+            </w:r>
+          </w:p>
+          <w:p>
+            <w:pPr>
+              <w:pStyle w:val="Body"/>
+              <w:numPr>
+                <w:ilvl w:val="0"/>
+                <w:numId w:val="1"/>
+              </w:numPr>
+              <w:bidi w:val="0"/>
+              <w:ind w:right="300"/>
+              <w:jc w:val="left"/>
+              <w:rPr>
+                <w:rtl w:val="0"/>
+                <w:lang w:val="en-US"/>
+              </w:rPr>
+            </w:pPr>
+            <w:r>
+              <w:rPr>
+                <w:rtl w:val="0"/>
+                <w:lang w:val="en-US"/>
+              </w:rPr>
+              <w:t>Migrated existing architecture from legacy MVC to state of the art MVVM written in Kotlin using the latest in Android technology (Jetpack, Jetpack Compose)</w:t>
+            </w:r>
+          </w:p>
+          <w:p>
+            <w:pPr>
+              <w:pStyle w:val="Heading 2"/>
+              <w:bidi w:val="0"/>
+              <w:ind w:left="0" w:right="300" w:firstLine="0"/>
+              <w:jc w:val="left"/>
+              <w:rPr>
+                <w:rFonts w:ascii="Calibri" w:cs="Calibri" w:hAnsi="Calibri" w:eastAsia="Calibri"/>
+                <w:b w:val="0"/>
+                <w:bCs w:val="0"/>
+                <w:i w:val="1"/>
+                <w:iCs w:val="1"/>
+                <w:sz w:val="24"/>
+                <w:szCs w:val="24"/>
+                <w:shd w:val="nil" w:color="auto" w:fill="auto"/>
+                <w:rtl w:val="0"/>
+              </w:rPr>
+            </w:pPr>
+            <w:r>
+              <w:rPr>
+                <w:rFonts w:ascii="Merriweather" w:cs="Merriweather" w:hAnsi="Merriweather" w:eastAsia="Merriweather"/>
+                <w:b w:val="1"/>
+                <w:bCs w:val="1"/>
+                <w:i w:val="0"/>
+                <w:iCs w:val="0"/>
+                <w:sz w:val="22"/>
+                <w:szCs w:val="22"/>
+                <w:shd w:val="nil" w:color="auto" w:fill="auto"/>
+                <w:rtl w:val="0"/>
+                <w:lang w:val="en-US"/>
+              </w:rPr>
+              <w:t xml:space="preserve">JPMorgan Chase &amp; Co, </w:t>
+            </w:r>
+            <w:r>
+              <w:rPr>
+                <w:rFonts w:ascii="Calibri" w:hAnsi="Calibri"/>
+                <w:b w:val="0"/>
+                <w:bCs w:val="0"/>
+                <w:i w:val="0"/>
+                <w:iCs w:val="0"/>
+                <w:sz w:val="22"/>
+                <w:szCs w:val="22"/>
+                <w:shd w:val="nil" w:color="auto" w:fill="auto"/>
+                <w:rtl w:val="0"/>
+                <w:lang w:val="en-US"/>
+              </w:rPr>
+              <w:t xml:space="preserve">Columbus, OH </w:t>
+            </w:r>
+            <w:r>
+              <w:rPr>
+                <w:rFonts w:ascii="Calibri" w:hAnsi="Calibri" w:hint="default"/>
+                <w:b w:val="0"/>
+                <w:bCs w:val="0"/>
+                <w:i w:val="0"/>
+                <w:iCs w:val="0"/>
+                <w:sz w:val="22"/>
+                <w:szCs w:val="22"/>
+                <w:shd w:val="nil" w:color="auto" w:fill="auto"/>
+                <w:rtl w:val="0"/>
+                <w:lang w:val="en-US"/>
+              </w:rPr>
+              <w:t xml:space="preserve">— </w:t>
+            </w:r>
+            <w:r>
+              <w:rPr>
+                <w:rFonts w:ascii="Calibri" w:hAnsi="Calibri"/>
+                <w:b w:val="0"/>
+                <w:bCs w:val="0"/>
+                <w:i w:val="1"/>
+                <w:iCs w:val="1"/>
+                <w:sz w:val="22"/>
+                <w:szCs w:val="22"/>
+                <w:shd w:val="nil" w:color="auto" w:fill="auto"/>
+                <w:rtl w:val="0"/>
+                <w:lang w:val="en-US"/>
+              </w:rPr>
+              <w:t>Software Engineer</w:t>
+            </w:r>
+          </w:p>
+          <w:p>
+            <w:pPr>
+              <w:pStyle w:val="Heading 3"/>
+              <w:bidi w:val="0"/>
+              <w:ind w:left="0" w:right="300" w:firstLine="0"/>
+              <w:jc w:val="left"/>
+              <w:rPr>
+                <w:shd w:val="nil" w:color="auto" w:fill="auto"/>
+                <w:rtl w:val="0"/>
+              </w:rPr>
+            </w:pPr>
+            <w:r>
+              <w:rPr>
+                <w:shd w:val="nil" w:color="auto" w:fill="auto"/>
+                <w:rtl w:val="0"/>
+                <w:lang w:val="en-US"/>
+              </w:rPr>
               <w:t xml:space="preserve">FEB 2020 </w:t>
             </w:r>
             <w:r>
@@ -366,7 +603,7 @@
                 <w:rtl w:val="0"/>
                 <w:lang w:val="en-US"/>
               </w:rPr>
-              <w:t>PRESENT</w:t>
+              <w:t>AUG 2021</w:t>
             </w:r>
           </w:p>
           <w:p>
@@ -731,38 +968,6 @@
           </w:p>
           <w:p>
             <w:pPr>
-              <w:pStyle w:val="Normal (Web)"/>
-              <w:widowControl w:val="1"/>
-              <w:numPr>
-                <w:ilvl w:val="0"/>
-                <w:numId w:val="1"/>
-              </w:numPr>
-              <w:bidi w:val="0"/>
-              <w:spacing w:before="100" w:after="100" w:line="240" w:lineRule="auto"/>
-              <w:ind w:right="0"/>
-              <w:jc w:val="left"/>
-              <w:rPr>
-                <w:rFonts w:ascii="SymbolMT" w:cs="SymbolMT" w:hAnsi="SymbolMT" w:eastAsia="SymbolMT"/>
-                <w:sz w:val="18"/>
-                <w:szCs w:val="18"/>
-                <w:rtl w:val="0"/>
-                <w:lang w:val="en-US"/>
-              </w:rPr>
-            </w:pPr>
-            <w:r>
-              <w:rPr>
-                <w:rFonts w:ascii="Calibri" w:cs="SymbolMT" w:hAnsi="Calibri" w:eastAsia="SymbolMT"/>
-                <w:sz w:val="18"/>
-                <w:szCs w:val="18"/>
-                <w:shd w:val="nil" w:color="auto" w:fill="auto"/>
-                <w:rtl w:val="0"/>
-                <w:lang w:val="en-US"/>
-              </w:rPr>
-              <w:t xml:space="preserve">Organized bonding activities for new graduate software engineers entering the firm both virtually &amp; in person which resulted in better morale &amp; connection. </w:t>
-            </w:r>
-          </w:p>
-          <w:p>
-            <w:pPr>
               <w:pStyle w:val="Heading 2"/>
               <w:bidi w:val="0"/>
               <w:ind w:left="0" w:right="300" w:firstLine="0"/>
@@ -989,15 +1194,15 @@
                 <w:rtl w:val="0"/>
                 <w:lang w:val="en-US"/>
               </w:rPr>
-              <w:t xml:space="preserve">– </w:t>
-            </w:r>
-            <w:r>
-              <w:rPr>
-                <w:shd w:val="nil" w:color="auto" w:fill="auto"/>
-                <w:rtl w:val="0"/>
-                <w:lang w:val="en-US"/>
-              </w:rPr>
-              <w:t>PRESENT</w:t>
+              <w:t>–</w:t>
+            </w:r>
+            <w:r>
+              <w:rPr>
+                <w:shd w:val="nil" w:color="auto" w:fill="auto"/>
+                <w:rtl w:val="0"/>
+                <w:lang w:val="en-US"/>
+              </w:rPr>
+              <w:t xml:space="preserve"> November 2021</w:t>
             </w:r>
           </w:p>
           <w:p>
@@ -1021,133 +1226,52 @@
                 <w:rtl w:val="0"/>
                 <w:lang w:val="en-US"/>
               </w:rPr>
-              <w:t xml:space="preserve"> Actively developing</w:t>
-            </w:r>
-            <w:r>
-              <w:rPr>
-                <w:shd w:val="nil" w:color="auto" w:fill="auto"/>
-                <w:rtl w:val="0"/>
-                <w:lang w:val="en-US"/>
-              </w:rPr>
-              <w:t xml:space="preserve"> an iOS app to view/search local events with persistent like/unlike functionality.</w:t>
-            </w:r>
-          </w:p>
-          <w:p>
-            <w:pPr>
-              <w:pStyle w:val="Heading 2"/>
-              <w:bidi w:val="0"/>
-              <w:ind w:left="0" w:right="300" w:firstLine="0"/>
-              <w:jc w:val="left"/>
-              <w:rPr>
-                <w:rFonts w:ascii="Calibri" w:cs="Calibri" w:hAnsi="Calibri" w:eastAsia="Calibri"/>
-                <w:b w:val="0"/>
-                <w:bCs w:val="0"/>
-                <w:i w:val="1"/>
-                <w:iCs w:val="1"/>
-                <w:shd w:val="nil" w:color="auto" w:fill="auto"/>
-                <w:rtl w:val="0"/>
-              </w:rPr>
-            </w:pPr>
-            <w:r>
-              <w:rPr>
-                <w:rFonts w:ascii="Merriweather" w:cs="Merriweather" w:hAnsi="Merriweather" w:eastAsia="Merriweather"/>
-                <w:b w:val="1"/>
-                <w:bCs w:val="1"/>
-                <w:i w:val="0"/>
-                <w:iCs w:val="0"/>
-                <w:shd w:val="nil" w:color="auto" w:fill="auto"/>
-                <w:rtl w:val="0"/>
-                <w:lang w:val="en-US"/>
-              </w:rPr>
-              <w:t>Hacker Rank Interview Prep Kit Test Environment</w:t>
-            </w:r>
-          </w:p>
-          <w:p>
-            <w:pPr>
-              <w:pStyle w:val="Body"/>
-              <w:bidi w:val="0"/>
-              <w:ind w:left="0" w:right="300" w:firstLine="0"/>
-              <w:jc w:val="left"/>
-              <w:rPr>
-                <w:shd w:val="nil" w:color="auto" w:fill="auto"/>
-                <w:rtl w:val="0"/>
-              </w:rPr>
-            </w:pPr>
-            <w:r>
-              <w:rPr>
-                <w:shd w:val="nil" w:color="auto" w:fill="auto"/>
-                <w:rtl w:val="0"/>
-                <w:lang w:val="en-US"/>
-              </w:rPr>
-              <w:t>github.com/RiccardT/hr_test_environment_with_solutions</w:t>
-            </w:r>
-          </w:p>
-          <w:p>
-            <w:pPr>
-              <w:pStyle w:val="Heading 3"/>
-              <w:bidi w:val="0"/>
-              <w:ind w:left="0" w:right="300" w:firstLine="0"/>
-              <w:jc w:val="left"/>
-              <w:rPr>
-                <w:shd w:val="nil" w:color="auto" w:fill="auto"/>
-                <w:rtl w:val="0"/>
-              </w:rPr>
-            </w:pPr>
-            <w:r>
-              <w:rPr>
-                <w:shd w:val="nil" w:color="auto" w:fill="auto"/>
-                <w:rtl w:val="0"/>
-                <w:lang w:val="en-US"/>
-              </w:rPr>
-              <w:t xml:space="preserve">MAR 2020 </w:t>
-            </w:r>
-            <w:r>
-              <w:rPr>
-                <w:shd w:val="nil" w:color="auto" w:fill="auto"/>
-                <w:rtl w:val="0"/>
-                <w:lang w:val="en-US"/>
-              </w:rPr>
-              <w:t xml:space="preserve">– </w:t>
-            </w:r>
-            <w:r>
-              <w:rPr>
-                <w:shd w:val="nil" w:color="auto" w:fill="auto"/>
-                <w:rtl w:val="0"/>
-                <w:lang w:val="en-US"/>
-              </w:rPr>
-              <w:t>PRESENT</w:t>
-            </w:r>
-          </w:p>
-          <w:p>
-            <w:pPr>
-              <w:pStyle w:val="Body"/>
-              <w:numPr>
-                <w:ilvl w:val="0"/>
-                <w:numId w:val="1"/>
-              </w:numPr>
-              <w:bidi w:val="0"/>
-              <w:ind w:right="300"/>
-              <w:jc w:val="left"/>
-              <w:rPr>
-                <w:rtl w:val="0"/>
-                <w:lang w:val="en-US"/>
-              </w:rPr>
-            </w:pPr>
-            <w:r>
-              <w:rPr>
-                <w:shd w:val="nil" w:color="auto" w:fill="auto"/>
-                <w:rtl w:val="0"/>
-                <w:lang w:val="en-US"/>
-              </w:rPr>
-              <w:t xml:space="preserve"> Actively developing a test environment to the Hacker Rank interview preparation kit which dynamically &amp; quickly creates unit tests for interview questions</w:t>
-            </w:r>
-            <w:r>
-              <w:rPr>
-                <w:shd w:val="nil" w:color="auto" w:fill="auto"/>
-                <w:rtl w:val="0"/>
-                <w:lang w:val="en-US"/>
-              </w:rPr>
-              <w:t xml:space="preserve"> given test data.</w:t>
+              <w:t xml:space="preserve"> </w:t>
+            </w:r>
+            <w:r>
+              <w:rPr>
+                <w:shd w:val="nil" w:color="auto" w:fill="auto"/>
+                <w:rtl w:val="0"/>
+                <w:lang w:val="en-US"/>
+              </w:rPr>
+              <w:t>D</w:t>
+            </w:r>
+            <w:r>
+              <w:rPr>
+                <w:shd w:val="nil" w:color="auto" w:fill="auto"/>
+                <w:rtl w:val="0"/>
+                <w:lang w:val="en-US"/>
+              </w:rPr>
+              <w:t>evelop</w:t>
+            </w:r>
+            <w:r>
+              <w:rPr>
+                <w:shd w:val="nil" w:color="auto" w:fill="auto"/>
+                <w:rtl w:val="0"/>
+                <w:lang w:val="en-US"/>
+              </w:rPr>
+              <w:t>ed an iOS app to search events in a user</w:t>
+            </w:r>
+            <w:r>
+              <w:rPr>
+                <w:shd w:val="nil" w:color="auto" w:fill="auto"/>
+                <w:rtl w:val="0"/>
+                <w:lang w:val="en-US"/>
+              </w:rPr>
+              <w:t>’</w:t>
+            </w:r>
+            <w:r>
+              <w:rPr>
+                <w:shd w:val="nil" w:color="auto" w:fill="auto"/>
+                <w:rtl w:val="0"/>
+                <w:lang w:val="en-US"/>
+              </w:rPr>
+              <w:t>s area using MVC and industry best practices in testing and modularity</w:t>
+            </w:r>
+            <w:r>
+              <w:rPr>
+                <w:shd w:val="nil" w:color="auto" w:fill="auto"/>
+              </w:rPr>
             </w:r>
           </w:p>
         </w:tc>
@@ -1209,7 +1333,7 @@
                 <w:rtl w:val="0"/>
                 <w:lang w:val="en-US"/>
               </w:rPr>
-              <w:t>Bash</w:t>
+              <w:t>Kotlin/Java/Android</w:t>
             </w:r>
           </w:p>
           <w:p>
@@ -1226,6 +1350,23 @@
                 <w:rtl w:val="0"/>
                 <w:lang w:val="en-US"/>
               </w:rPr>
+              <w:t>Swift/ iOS</w:t>
+            </w:r>
+          </w:p>
+          <w:p>
+            <w:pPr>
+              <w:pStyle w:val="Body"/>
+              <w:rPr>
+                <w:shd w:val="nil" w:color="auto" w:fill="auto"/>
+                <w:lang w:val="en-US"/>
+              </w:rPr>
+            </w:pPr>
+            <w:r>
+              <w:rPr>
+                <w:shd w:val="nil" w:color="auto" w:fill="auto"/>
+                <w:rtl w:val="0"/>
+                <w:lang w:val="en-US"/>
+              </w:rPr>
               <w:t>Python</w:t>
             </w:r>
           </w:p>
@@ -1260,23 +1401,24 @@
                 <w:rtl w:val="0"/>
                 <w:lang w:val="en-US"/>
               </w:rPr>
-              <w:t>Angular/TypeScript</w:t>
+              <w:t>Node</w:t>
             </w:r>
           </w:p>
           <w:p>
             <w:pPr>
               <w:pStyle w:val="Body"/>
               <w:rPr>
-                <w:lang w:val="en-US"/>
-              </w:rPr>
-            </w:pPr>
-            <w:r>
-              <w:rPr>
-                <w:shd w:val="nil" w:color="auto" w:fill="auto"/>
-                <w:rtl w:val="0"/>
-                <w:lang w:val="en-US"/>
-              </w:rPr>
-              <w:t>Express/Node/SQL</w:t>
+                <w:shd w:val="nil" w:color="auto" w:fill="auto"/>
+                <w:lang w:val="en-US"/>
+              </w:rPr>
+            </w:pPr>
+            <w:r>
+              <w:rPr>
+                <w:shd w:val="nil" w:color="auto" w:fill="auto"/>
+                <w:rtl w:val="0"/>
+                <w:lang w:val="en-US"/>
+              </w:rPr>
+              <w:t>Express</w:t>
             </w:r>
           </w:p>
           <w:p>
@@ -1292,15 +1434,7 @@
                 <w:rtl w:val="0"/>
                 <w:lang w:val="en-US"/>
               </w:rPr>
-              <w:t>Swift/ iOS</w:t>
-            </w:r>
-            <w:r>
-              <w:rPr>
-                <w:shd w:val="nil" w:color="auto" w:fill="auto"/>
-                <w:rtl w:val="0"/>
-                <w:lang w:val="en-US"/>
-              </w:rPr>
-              <w:t>/UIKit/SwiftUI</w:t>
+              <w:t>SQL</w:t>
             </w:r>
           </w:p>
           <w:p>
@@ -1316,88 +1450,23 @@
                 <w:rtl w:val="0"/>
                 <w:lang w:val="en-US"/>
               </w:rPr>
-              <w:t>Java/Spring/Maven</w:t>
+              <w:t>Git/GitHub</w:t>
             </w:r>
           </w:p>
           <w:p>
             <w:pPr>
               <w:pStyle w:val="Body"/>
               <w:rPr>
-                <w:lang w:val="en-US"/>
-              </w:rPr>
-            </w:pPr>
-            <w:r>
-              <w:rPr>
-                <w:shd w:val="nil" w:color="auto" w:fill="auto"/>
-                <w:rtl w:val="0"/>
-                <w:lang w:val="en-US"/>
-              </w:rPr>
-              <w:t>Git/GitHub/Bitbucket</w:t>
-            </w:r>
-          </w:p>
-          <w:p>
-            <w:pPr>
-              <w:pStyle w:val="Body"/>
-              <w:rPr>
-                <w:shd w:val="nil" w:color="auto" w:fill="auto"/>
-                <w:lang w:val="en-US"/>
-              </w:rPr>
-            </w:pPr>
-            <w:r>
-              <w:rPr>
-                <w:shd w:val="nil" w:color="auto" w:fill="auto"/>
-                <w:rtl w:val="0"/>
-                <w:lang w:val="en-US"/>
-              </w:rPr>
-              <w:t>Jenkins/</w:t>
-            </w:r>
-            <w:r>
-              <w:rPr>
-                <w:shd w:val="nil" w:color="auto" w:fill="auto"/>
-                <w:rtl w:val="0"/>
-                <w:lang w:val="en-US"/>
-              </w:rPr>
-              <w:t>Groovy</w:t>
-            </w:r>
-          </w:p>
-          <w:p>
-            <w:pPr>
-              <w:pStyle w:val="Body"/>
-              <w:rPr>
-                <w:lang w:val="en-US"/>
-              </w:rPr>
-            </w:pPr>
-            <w:r>
-              <w:rPr>
-                <w:shd w:val="nil" w:color="auto" w:fill="auto"/>
-                <w:rtl w:val="0"/>
-                <w:lang w:val="en-US"/>
-              </w:rPr>
-              <w:t>Docker</w:t>
-            </w:r>
-            <w:r>
-              <w:rPr>
-                <w:shd w:val="nil" w:color="auto" w:fill="auto"/>
-                <w:rtl w:val="0"/>
-                <w:lang w:val="en-US"/>
-              </w:rPr>
-              <w:t>/Kubernetes</w:t>
-            </w:r>
-          </w:p>
-          <w:p>
-            <w:pPr>
-              <w:pStyle w:val="Body"/>
-              <w:rPr>
-                <w:shd w:val="nil" w:color="auto" w:fill="auto"/>
-              </w:rPr>
-            </w:pPr>
-            <w:r>
-              <w:rPr>
-                <w:shd w:val="nil" w:color="auto" w:fill="auto"/>
-                <w:rtl w:val="0"/>
-                <w:lang w:val="en-US"/>
-              </w:rPr>
-              <w:t>Jira/Agile/Scrum</w:t>
+                <w:shd w:val="nil" w:color="auto" w:fill="auto"/>
+              </w:rPr>
+            </w:pPr>
+            <w:r>
+              <w:rPr>
+                <w:shd w:val="nil" w:color="auto" w:fill="auto"/>
+                <w:rtl w:val="0"/>
+                <w:lang w:val="en-US"/>
+              </w:rPr>
+              <w:t>Agile/Scrum</w:t>
             </w:r>
           </w:p>
           <w:p>

</xml_diff>